<commit_message>
commit upto date till week 5 19/3/16
</commit_message>
<xml_diff>
--- a/week2_project plan.docx
+++ b/week2_project plan.docx
@@ -23,7 +23,6 @@
           <w:bCs/>
           <w:sz w:val="52"/>
           <w:szCs w:val="52"/>
-          <w:u w:val="single"/>
         </w:rPr>
       </w:pPr>
       <w:r>
@@ -33,7 +32,6 @@
           <w:bCs/>
           <w:sz w:val="52"/>
           <w:szCs w:val="52"/>
-          <w:u w:val="single"/>
         </w:rPr>
         <w:t>M S Ramaiah Institute of Technology</w:t>
       </w:r>
@@ -45,14 +43,16 @@
         <w:rPr>
           <w:rFonts w:ascii="Times New Roman" w:hAnsi="Times New Roman"/>
           <w:bCs/>
-          <w:u w:val="single"/>
+          <w:sz w:val="24"/>
+          <w:szCs w:val="24"/>
         </w:rPr>
       </w:pPr>
       <w:r>
         <w:rPr>
           <w:rFonts w:ascii="Times New Roman" w:hAnsi="Times New Roman"/>
           <w:bCs/>
-          <w:u w:val="single"/>
+          <w:sz w:val="24"/>
+          <w:szCs w:val="24"/>
         </w:rPr>
         <w:t xml:space="preserve">(An Autonomous Institute, Affiliated to VTU) </w:t>
       </w:r>
@@ -64,17 +64,25 @@
         <w:rPr>
           <w:sz w:val="28"/>
           <w:szCs w:val="28"/>
-          <w:u w:val="single"/>
         </w:rPr>
       </w:pPr>
       <w:r>
         <w:rPr>
           <w:sz w:val="28"/>
           <w:szCs w:val="28"/>
-          <w:u w:val="single"/>
         </w:rPr>
         <w:t>MSR nagar, MSRIT post, Bangalore-54</w:t>
       </w:r>
+    </w:p>
+    <w:p>
+      <w:pPr>
+        <w:pStyle w:val="BodyText"/>
+        <w:spacing w:before="120" w:after="120" w:line="240" w:lineRule="atLeast"/>
+        <w:rPr>
+          <w:sz w:val="28"/>
+          <w:szCs w:val="28"/>
+        </w:rPr>
+      </w:pPr>
     </w:p>
     <w:p>
       <w:pPr>
@@ -83,10 +91,19 @@
         <w:rPr>
           <w:rFonts w:ascii="Times New Roman" w:hAnsi="Times New Roman"/>
           <w:b/>
-          <w:sz w:val="44"/>
-          <w:szCs w:val="44"/>
-        </w:rPr>
-      </w:pPr>
+          <w:sz w:val="28"/>
+          <w:szCs w:val="28"/>
+        </w:rPr>
+      </w:pPr>
+      <w:r>
+        <w:rPr>
+          <w:rFonts w:ascii="Times New Roman" w:hAnsi="Times New Roman"/>
+          <w:b/>
+          <w:sz w:val="28"/>
+          <w:szCs w:val="28"/>
+        </w:rPr>
+        <w:t>Project Plan on</w:t>
+      </w:r>
     </w:p>
     <w:p>
       <w:pPr>
@@ -95,16 +112,16 @@
         <w:rPr>
           <w:rFonts w:ascii="Times New Roman" w:hAnsi="Times New Roman"/>
           <w:b/>
-          <w:sz w:val="44"/>
-          <w:szCs w:val="44"/>
+          <w:sz w:val="28"/>
+          <w:szCs w:val="28"/>
         </w:rPr>
       </w:pPr>
       <w:r>
         <w:rPr>
           <w:rFonts w:ascii="Times New Roman" w:hAnsi="Times New Roman"/>
           <w:b/>
-          <w:sz w:val="44"/>
-          <w:szCs w:val="44"/>
+          <w:sz w:val="28"/>
+          <w:szCs w:val="28"/>
         </w:rPr>
         <w:t>Smart Health</w:t>
       </w:r>
@@ -112,8 +129,8 @@
         <w:rPr>
           <w:rFonts w:ascii="Times New Roman" w:hAnsi="Times New Roman"/>
           <w:b/>
-          <w:sz w:val="44"/>
-          <w:szCs w:val="44"/>
+          <w:sz w:val="28"/>
+          <w:szCs w:val="28"/>
         </w:rPr>
         <w:t xml:space="preserve"> Care</w:t>
       </w:r>
@@ -121,20 +138,23 @@
         <w:rPr>
           <w:rFonts w:ascii="Times New Roman" w:hAnsi="Times New Roman"/>
           <w:b/>
-          <w:sz w:val="44"/>
-          <w:szCs w:val="44"/>
-        </w:rPr>
-        <w:t xml:space="preserve"> Monitoring System using </w:t>
-      </w:r>
-      <w:r>
+          <w:sz w:val="28"/>
+          <w:szCs w:val="28"/>
+        </w:rPr>
+        <w:t xml:space="preserve"> Monitoring System using RaspberryPi2</w:t>
+      </w:r>
+    </w:p>
+    <w:p>
+      <w:pPr>
+        <w:spacing w:line="240" w:lineRule="atLeast"/>
+        <w:jc w:val="center"/>
         <w:rPr>
           <w:rFonts w:ascii="Times New Roman" w:hAnsi="Times New Roman"/>
           <w:b/>
-          <w:sz w:val="44"/>
-          <w:szCs w:val="44"/>
-        </w:rPr>
-        <w:t>RaspberryPi2</w:t>
-      </w:r>
+          <w:sz w:val="28"/>
+          <w:szCs w:val="28"/>
+        </w:rPr>
+      </w:pPr>
     </w:p>
     <w:p>
       <w:pPr>
@@ -157,10 +177,19 @@
         <w:jc w:val="center"/>
         <w:rPr>
           <w:rFonts w:ascii="Times New Roman" w:hAnsi="Times New Roman"/>
+        </w:rPr>
+      </w:pPr>
+    </w:p>
+    <w:p>
+      <w:pPr>
+        <w:spacing w:after="0" w:line="240" w:lineRule="auto"/>
+        <w:jc w:val="center"/>
+        <w:rPr>
+          <w:rFonts w:ascii="Times New Roman" w:hAnsi="Times New Roman"/>
           <w:b/>
           <w:color w:val="000000" w:themeColor="text1"/>
-          <w:sz w:val="32"/>
-          <w:szCs w:val="32"/>
+          <w:sz w:val="28"/>
+          <w:szCs w:val="28"/>
           <w:shd w:val="clear" w:color="auto" w:fill="FFFFFF"/>
         </w:rPr>
       </w:pPr>
@@ -169,8 +198,8 @@
           <w:rFonts w:ascii="Times New Roman" w:hAnsi="Times New Roman"/>
           <w:b/>
           <w:color w:val="000000" w:themeColor="text1"/>
-          <w:sz w:val="32"/>
-          <w:szCs w:val="32"/>
+          <w:sz w:val="28"/>
+          <w:szCs w:val="28"/>
           <w:shd w:val="clear" w:color="auto" w:fill="FFFFFF"/>
         </w:rPr>
         <w:t>Mrs. S. Rajarajeswari</w:t>
@@ -519,7 +548,7 @@
                     <a:blip r:embed="rId7">
                       <a:extLst>
                         <a:ext uri="{28A0092B-C50C-407E-A947-70E740481C1C}">
-                          <a14:useLocalDpi xmlns="" xmlns:wpc="http://schemas.microsoft.com/office/word/2010/wordprocessingCanvas" xmlns:mc="http://schemas.openxmlformats.org/markup-compatibility/2006" xmlns:o="urn:schemas-microsoft-com:office:office" xmlns:v="urn:schemas-microsoft-com:vml" xmlns:wp14="http://schemas.microsoft.com/office/word/2010/wordprocessingDrawing" xmlns:w10="urn:schemas-microsoft-com:office:word" xmlns:w="http://schemas.openxmlformats.org/wordprocessingml/2006/main" xmlns:w14="http://schemas.microsoft.com/office/word/2010/wordml" xmlns:w15="http://schemas.microsoft.com/office/word/2012/wordml" xmlns:wpg="http://schemas.microsoft.com/office/word/2010/wordprocessingGroup" xmlns:wpi="http://schemas.microsoft.com/office/word/2010/wordprocessingInk" xmlns:wps="http://schemas.microsoft.com/office/word/2010/wordprocessingShape" xmlns:a14="http://schemas.microsoft.com/office/drawing/2010/main" val="0"/>
+                          <a14:useLocalDpi xmlns:a14="http://schemas.microsoft.com/office/drawing/2010/main" xmlns:wps="http://schemas.microsoft.com/office/word/2010/wordprocessingShape" xmlns:wpi="http://schemas.microsoft.com/office/word/2010/wordprocessingInk" xmlns:wpg="http://schemas.microsoft.com/office/word/2010/wordprocessingGroup" xmlns:w15="http://schemas.microsoft.com/office/word/2012/wordml" xmlns:w14="http://schemas.microsoft.com/office/word/2010/wordml" xmlns:w="http://schemas.openxmlformats.org/wordprocessingml/2006/main" xmlns:w10="urn:schemas-microsoft-com:office:word" xmlns:wp14="http://schemas.microsoft.com/office/word/2010/wordprocessingDrawing" xmlns:v="urn:schemas-microsoft-com:vml" xmlns:o="urn:schemas-microsoft-com:office:office" xmlns:mc="http://schemas.openxmlformats.org/markup-compatibility/2006" xmlns:wpc="http://schemas.microsoft.com/office/word/2010/wordprocessingCanvas" xmlns="" val="0"/>
                         </a:ext>
                       </a:extLst>
                     </a:blip>
@@ -568,7 +597,8 @@
           <w:rFonts w:ascii="Times New Roman" w:hAnsi="Times New Roman"/>
           <w:b/>
           <w:bCs/>
-          <w:sz w:val="28"/>
+          <w:sz w:val="24"/>
+          <w:szCs w:val="24"/>
         </w:rPr>
       </w:pPr>
       <w:r>
@@ -576,7 +606,8 @@
           <w:rFonts w:ascii="Times New Roman" w:hAnsi="Times New Roman"/>
           <w:b/>
           <w:bCs/>
-          <w:sz w:val="28"/>
+          <w:sz w:val="24"/>
+          <w:szCs w:val="24"/>
         </w:rPr>
         <w:t>DEPARTMENT OF COMPUTER SCIENCE &amp; ENGINEERING</w:t>
       </w:r>
@@ -589,7 +620,8 @@
           <w:rFonts w:ascii="Times New Roman" w:hAnsi="Times New Roman"/>
           <w:b/>
           <w:bCs/>
-          <w:sz w:val="28"/>
+          <w:sz w:val="24"/>
+          <w:szCs w:val="24"/>
         </w:rPr>
       </w:pPr>
       <w:r>
@@ -597,7 +629,8 @@
           <w:rFonts w:ascii="Times New Roman" w:hAnsi="Times New Roman"/>
           <w:b/>
           <w:bCs/>
-          <w:sz w:val="28"/>
+          <w:sz w:val="24"/>
+          <w:szCs w:val="24"/>
         </w:rPr>
         <w:t>M.S.RAMAIAH INSTITUTE OF TECHNOLOGY</w:t>
       </w:r>
@@ -610,7 +643,8 @@
           <w:rFonts w:ascii="Times New Roman" w:hAnsi="Times New Roman"/>
           <w:b/>
           <w:bCs/>
-          <w:sz w:val="28"/>
+          <w:sz w:val="24"/>
+          <w:szCs w:val="24"/>
         </w:rPr>
       </w:pPr>
       <w:r>
@@ -618,7 +652,8 @@
           <w:rFonts w:ascii="Times New Roman" w:hAnsi="Times New Roman"/>
           <w:b/>
           <w:bCs/>
-          <w:sz w:val="28"/>
+          <w:sz w:val="24"/>
+          <w:szCs w:val="24"/>
         </w:rPr>
         <w:t>(Autonomous Institute, Affiliated to VTU)</w:t>
       </w:r>
@@ -631,7 +666,8 @@
           <w:rFonts w:ascii="Times New Roman" w:hAnsi="Times New Roman"/>
           <w:b/>
           <w:bCs/>
-          <w:sz w:val="28"/>
+          <w:sz w:val="24"/>
+          <w:szCs w:val="24"/>
         </w:rPr>
       </w:pPr>
       <w:r>
@@ -639,7 +675,8 @@
           <w:rFonts w:ascii="Times New Roman" w:hAnsi="Times New Roman"/>
           <w:b/>
           <w:bCs/>
-          <w:sz w:val="28"/>
+          <w:sz w:val="24"/>
+          <w:szCs w:val="24"/>
         </w:rPr>
         <w:t>BANGALORE-560054</w:t>
       </w:r>
@@ -648,12 +685,18 @@
       <w:pPr>
         <w:spacing w:after="0" w:line="240" w:lineRule="atLeast"/>
         <w:jc w:val="center"/>
+        <w:rPr>
+          <w:sz w:val="24"/>
+          <w:szCs w:val="24"/>
+        </w:rPr>
       </w:pPr>
       <w:hyperlink r:id="rId8" w:history="1">
         <w:r>
           <w:rPr>
             <w:rStyle w:val="Hyperlink"/>
             <w:rFonts w:ascii="Times New Roman" w:hAnsi="Times New Roman"/>
+            <w:sz w:val="24"/>
+            <w:szCs w:val="24"/>
           </w:rPr>
           <w:t>www.msrit.edu</w:t>
         </w:r>
@@ -670,6 +713,15 @@
     </w:p>
     <w:p>
       <w:pPr>
+        <w:spacing w:after="0" w:line="240" w:lineRule="atLeast"/>
+        <w:jc w:val="center"/>
+        <w:rPr>
+          <w:rFonts w:ascii="Times New Roman" w:hAnsi="Times New Roman"/>
+        </w:rPr>
+      </w:pPr>
+    </w:p>
+    <w:p>
+      <w:pPr>
         <w:spacing w:line="360" w:lineRule="auto"/>
         <w:jc w:val="center"/>
         <w:rPr>
@@ -688,7 +740,6 @@
           <w:szCs w:val="32"/>
           <w:u w:val="single"/>
         </w:rPr>
-        <w:lastRenderedPageBreak/>
         <w:t xml:space="preserve">PROCESS MODEL: </w:t>
       </w:r>
       <w:r>
@@ -704,7 +755,8 @@
     </w:p>
     <w:p>
       <w:pPr>
-        <w:spacing w:line="240" w:lineRule="auto"/>
+        <w:spacing w:after="100" w:afterAutospacing="1" w:line="360" w:lineRule="auto"/>
+        <w:contextualSpacing/>
         <w:jc w:val="both"/>
         <w:rPr>
           <w:rFonts w:ascii="Times New Roman" w:hAnsi="Times New Roman"/>
@@ -753,7 +805,8 @@
     </w:p>
     <w:p>
       <w:pPr>
-        <w:spacing w:line="240" w:lineRule="auto"/>
+        <w:spacing w:after="100" w:afterAutospacing="1" w:line="360" w:lineRule="auto"/>
+        <w:contextualSpacing/>
         <w:jc w:val="both"/>
         <w:rPr>
           <w:rFonts w:ascii="Times New Roman" w:hAnsi="Times New Roman"/>
@@ -772,7 +825,8 @@
     </w:p>
     <w:p>
       <w:pPr>
-        <w:spacing w:line="240" w:lineRule="auto"/>
+        <w:spacing w:after="100" w:afterAutospacing="1" w:line="360" w:lineRule="auto"/>
+        <w:contextualSpacing/>
         <w:jc w:val="both"/>
         <w:rPr>
           <w:rFonts w:ascii="Times New Roman" w:hAnsi="Times New Roman"/>
@@ -795,7 +849,8 @@
           <w:ilvl w:val="0"/>
           <w:numId w:val="13"/>
         </w:numPr>
-        <w:spacing w:after="0" w:line="240" w:lineRule="auto"/>
+        <w:spacing w:after="100" w:afterAutospacing="1" w:line="360" w:lineRule="auto"/>
+        <w:contextualSpacing/>
         <w:jc w:val="both"/>
         <w:rPr>
           <w:rFonts w:ascii="Times New Roman" w:hAnsi="Times New Roman"/>
@@ -818,7 +873,8 @@
           <w:ilvl w:val="0"/>
           <w:numId w:val="13"/>
         </w:numPr>
-        <w:spacing w:after="0" w:line="240" w:lineRule="auto"/>
+        <w:spacing w:after="100" w:afterAutospacing="1" w:line="360" w:lineRule="auto"/>
+        <w:contextualSpacing/>
         <w:jc w:val="both"/>
         <w:rPr>
           <w:rFonts w:ascii="Times New Roman" w:hAnsi="Times New Roman"/>
@@ -841,7 +897,8 @@
           <w:ilvl w:val="0"/>
           <w:numId w:val="13"/>
         </w:numPr>
-        <w:spacing w:after="0" w:line="240" w:lineRule="auto"/>
+        <w:spacing w:after="100" w:afterAutospacing="1" w:line="360" w:lineRule="auto"/>
+        <w:contextualSpacing/>
         <w:jc w:val="both"/>
         <w:rPr>
           <w:rFonts w:ascii="Times New Roman" w:hAnsi="Times New Roman"/>
@@ -864,7 +921,8 @@
           <w:ilvl w:val="0"/>
           <w:numId w:val="13"/>
         </w:numPr>
-        <w:spacing w:after="0" w:line="240" w:lineRule="auto"/>
+        <w:spacing w:after="100" w:afterAutospacing="1" w:line="360" w:lineRule="auto"/>
+        <w:contextualSpacing/>
         <w:jc w:val="both"/>
         <w:rPr>
           <w:rFonts w:ascii="Times New Roman" w:hAnsi="Times New Roman"/>
@@ -880,16 +938,6 @@
         </w:rPr>
         <w:t>Responding to change over following a plan</w:t>
       </w:r>
-    </w:p>
-    <w:p>
-      <w:pPr>
-        <w:spacing w:line="240" w:lineRule="auto"/>
-        <w:rPr>
-          <w:rFonts w:ascii="Times New Roman" w:hAnsi="Times New Roman"/>
-          <w:sz w:val="24"/>
-          <w:szCs w:val="24"/>
-        </w:rPr>
-      </w:pPr>
     </w:p>
     <w:p>
       <w:pPr>
@@ -897,7 +945,8 @@
           <w:ilvl w:val="0"/>
           <w:numId w:val="14"/>
         </w:numPr>
-        <w:spacing w:after="0" w:line="240" w:lineRule="auto"/>
+        <w:spacing w:after="100" w:afterAutospacing="1" w:line="360" w:lineRule="auto"/>
+        <w:contextualSpacing/>
         <w:jc w:val="both"/>
         <w:rPr>
           <w:rFonts w:ascii="Times New Roman" w:hAnsi="Times New Roman"/>
@@ -920,7 +969,8 @@
           <w:ilvl w:val="0"/>
           <w:numId w:val="14"/>
         </w:numPr>
-        <w:spacing w:after="0" w:line="240" w:lineRule="auto"/>
+        <w:spacing w:after="100" w:afterAutospacing="1" w:line="360" w:lineRule="auto"/>
+        <w:contextualSpacing/>
         <w:jc w:val="both"/>
         <w:rPr>
           <w:rFonts w:ascii="Times New Roman" w:hAnsi="Times New Roman"/>
@@ -943,7 +993,8 @@
           <w:ilvl w:val="0"/>
           <w:numId w:val="14"/>
         </w:numPr>
-        <w:spacing w:after="0" w:line="240" w:lineRule="auto"/>
+        <w:spacing w:after="100" w:afterAutospacing="1" w:line="360" w:lineRule="auto"/>
+        <w:contextualSpacing/>
         <w:jc w:val="both"/>
         <w:rPr>
           <w:rFonts w:ascii="Times New Roman" w:hAnsi="Times New Roman"/>
@@ -966,20 +1017,22 @@
           <w:ilvl w:val="0"/>
           <w:numId w:val="14"/>
         </w:numPr>
-        <w:spacing w:after="0" w:line="240" w:lineRule="auto"/>
-        <w:jc w:val="both"/>
-        <w:rPr>
-          <w:rFonts w:ascii="Times New Roman" w:hAnsi="Times New Roman"/>
-          <w:sz w:val="24"/>
-          <w:szCs w:val="24"/>
-        </w:rPr>
-      </w:pPr>
-      <w:r>
-        <w:rPr>
-          <w:rFonts w:ascii="Times New Roman" w:hAnsi="Times New Roman"/>
-          <w:sz w:val="24"/>
-          <w:szCs w:val="24"/>
-        </w:rPr>
+        <w:spacing w:after="100" w:afterAutospacing="1" w:line="360" w:lineRule="auto"/>
+        <w:contextualSpacing/>
+        <w:jc w:val="both"/>
+        <w:rPr>
+          <w:rFonts w:ascii="Times New Roman" w:hAnsi="Times New Roman"/>
+          <w:sz w:val="24"/>
+          <w:szCs w:val="24"/>
+        </w:rPr>
+      </w:pPr>
+      <w:r>
+        <w:rPr>
+          <w:rFonts w:ascii="Times New Roman" w:hAnsi="Times New Roman"/>
+          <w:sz w:val="24"/>
+          <w:szCs w:val="24"/>
+        </w:rPr>
+        <w:lastRenderedPageBreak/>
         <w:t>The development team should be well-informed and authorized to consider the possible adjustments and enhancements emerging during the development process.</w:t>
       </w:r>
     </w:p>
@@ -1012,7 +1065,7 @@
     </w:p>
     <w:p>
       <w:pPr>
-        <w:spacing w:line="240" w:lineRule="auto"/>
+        <w:spacing w:after="100" w:afterAutospacing="1" w:line="360" w:lineRule="auto"/>
         <w:jc w:val="both"/>
         <w:rPr>
           <w:rFonts w:ascii="Times New Roman" w:hAnsi="Times New Roman"/>
@@ -1031,7 +1084,7 @@
     </w:p>
     <w:p>
       <w:pPr>
-        <w:spacing w:line="240" w:lineRule="auto"/>
+        <w:spacing w:after="100" w:afterAutospacing="1" w:line="360" w:lineRule="auto"/>
         <w:jc w:val="both"/>
         <w:rPr>
           <w:rFonts w:ascii="Times New Roman" w:hAnsi="Times New Roman"/>
@@ -1050,7 +1103,7 @@
     </w:p>
     <w:p>
       <w:pPr>
-        <w:spacing w:line="240" w:lineRule="auto"/>
+        <w:spacing w:after="100" w:afterAutospacing="1" w:line="360" w:lineRule="auto"/>
         <w:jc w:val="both"/>
         <w:rPr>
           <w:rFonts w:ascii="Times New Roman" w:hAnsi="Times New Roman"/>
@@ -1073,7 +1126,7 @@
           <w:ilvl w:val="0"/>
           <w:numId w:val="15"/>
         </w:numPr>
-        <w:spacing w:after="0" w:line="240" w:lineRule="auto"/>
+        <w:spacing w:after="100" w:afterAutospacing="1" w:line="360" w:lineRule="auto"/>
         <w:jc w:val="both"/>
         <w:rPr>
           <w:rFonts w:ascii="Times New Roman" w:hAnsi="Times New Roman"/>
@@ -1096,7 +1149,7 @@
           <w:ilvl w:val="0"/>
           <w:numId w:val="15"/>
         </w:numPr>
-        <w:spacing w:after="0" w:line="240" w:lineRule="auto"/>
+        <w:spacing w:after="100" w:afterAutospacing="1" w:line="360" w:lineRule="auto"/>
         <w:jc w:val="both"/>
         <w:rPr>
           <w:rFonts w:ascii="Times New Roman" w:hAnsi="Times New Roman"/>
@@ -1119,21 +1172,20 @@
           <w:ilvl w:val="0"/>
           <w:numId w:val="15"/>
         </w:numPr>
-        <w:spacing w:after="0" w:line="240" w:lineRule="auto"/>
-        <w:jc w:val="both"/>
-        <w:rPr>
-          <w:rFonts w:ascii="Times New Roman" w:hAnsi="Times New Roman"/>
-          <w:sz w:val="24"/>
-          <w:szCs w:val="24"/>
-        </w:rPr>
-      </w:pPr>
-      <w:r>
-        <w:rPr>
-          <w:rFonts w:ascii="Times New Roman" w:hAnsi="Times New Roman"/>
-          <w:sz w:val="24"/>
-          <w:szCs w:val="24"/>
-        </w:rPr>
-        <w:lastRenderedPageBreak/>
+        <w:spacing w:after="100" w:afterAutospacing="1" w:line="360" w:lineRule="auto"/>
+        <w:jc w:val="both"/>
+        <w:rPr>
+          <w:rFonts w:ascii="Times New Roman" w:hAnsi="Times New Roman"/>
+          <w:sz w:val="24"/>
+          <w:szCs w:val="24"/>
+        </w:rPr>
+      </w:pPr>
+      <w:r>
+        <w:rPr>
+          <w:rFonts w:ascii="Times New Roman" w:hAnsi="Times New Roman"/>
+          <w:sz w:val="24"/>
+          <w:szCs w:val="24"/>
+        </w:rPr>
         <w:t>Straight: The method which is easy to learn and modify with documentation</w:t>
       </w:r>
     </w:p>
@@ -1143,7 +1195,7 @@
           <w:ilvl w:val="0"/>
           <w:numId w:val="15"/>
         </w:numPr>
-        <w:spacing w:after="0" w:line="240" w:lineRule="auto"/>
+        <w:spacing w:after="100" w:afterAutospacing="1" w:line="360" w:lineRule="auto"/>
         <w:jc w:val="both"/>
         <w:rPr>
           <w:rFonts w:ascii="Times New Roman" w:hAnsi="Times New Roman"/>
@@ -1162,12 +1214,7 @@
     </w:p>
     <w:p>
       <w:pPr>
-        <w:spacing w:line="240" w:lineRule="auto"/>
-      </w:pPr>
-    </w:p>
-    <w:p>
-      <w:pPr>
-        <w:spacing w:line="240" w:lineRule="auto"/>
+        <w:spacing w:after="100" w:afterAutospacing="1" w:line="360" w:lineRule="auto"/>
         <w:jc w:val="both"/>
         <w:rPr>
           <w:rFonts w:ascii="Times New Roman" w:hAnsi="Times New Roman"/>
@@ -1179,19 +1226,20 @@
       <w:r>
         <w:rPr>
           <w:rFonts w:ascii="Times New Roman" w:hAnsi="Times New Roman"/>
-          <w:sz w:val="24"/>
-          <w:szCs w:val="24"/>
-        </w:rPr>
-        <w:t xml:space="preserve">Different </w:t>
-      </w:r>
-      <w:r>
-        <w:rPr>
-          <w:rFonts w:ascii="Times New Roman" w:hAnsi="Times New Roman"/>
           <w:b/>
           <w:sz w:val="24"/>
           <w:szCs w:val="24"/>
         </w:rPr>
-        <w:t>Agile Software Development methods</w:t>
+        <w:t>Different Agile</w:t>
+      </w:r>
+      <w:r>
+        <w:rPr>
+          <w:rFonts w:ascii="Times New Roman" w:hAnsi="Times New Roman"/>
+          <w:b/>
+          <w:sz w:val="24"/>
+          <w:szCs w:val="24"/>
+        </w:rPr>
+        <w:t xml:space="preserve"> Software Development methods</w:t>
       </w:r>
     </w:p>
     <w:p>
@@ -1200,7 +1248,7 @@
           <w:ilvl w:val="0"/>
           <w:numId w:val="16"/>
         </w:numPr>
-        <w:spacing w:after="0" w:line="240" w:lineRule="auto"/>
+        <w:spacing w:after="100" w:afterAutospacing="1" w:line="360" w:lineRule="auto"/>
         <w:jc w:val="both"/>
         <w:rPr>
           <w:rFonts w:ascii="Times New Roman" w:hAnsi="Times New Roman"/>
@@ -1223,7 +1271,7 @@
           <w:ilvl w:val="0"/>
           <w:numId w:val="16"/>
         </w:numPr>
-        <w:spacing w:after="0" w:line="240" w:lineRule="auto"/>
+        <w:spacing w:after="100" w:afterAutospacing="1" w:line="360" w:lineRule="auto"/>
         <w:jc w:val="both"/>
         <w:rPr>
           <w:rFonts w:ascii="Times New Roman" w:hAnsi="Times New Roman"/>
@@ -1246,7 +1294,7 @@
           <w:ilvl w:val="0"/>
           <w:numId w:val="16"/>
         </w:numPr>
-        <w:spacing w:after="0" w:line="240" w:lineRule="auto"/>
+        <w:spacing w:after="100" w:afterAutospacing="1" w:line="360" w:lineRule="auto"/>
         <w:jc w:val="both"/>
         <w:rPr>
           <w:rFonts w:ascii="Times New Roman" w:hAnsi="Times New Roman"/>
@@ -1265,19 +1313,7 @@
     </w:p>
     <w:p>
       <w:pPr>
-        <w:spacing w:after="0" w:line="240" w:lineRule="auto"/>
-        <w:ind w:left="720"/>
-        <w:jc w:val="both"/>
-        <w:rPr>
-          <w:rFonts w:ascii="Times New Roman" w:hAnsi="Times New Roman"/>
-          <w:sz w:val="24"/>
-          <w:szCs w:val="24"/>
-        </w:rPr>
-      </w:pPr>
-    </w:p>
-    <w:p>
-      <w:pPr>
-        <w:spacing w:line="240" w:lineRule="auto"/>
+        <w:spacing w:after="100" w:afterAutospacing="1" w:line="360" w:lineRule="auto"/>
         <w:jc w:val="both"/>
         <w:rPr>
           <w:rFonts w:ascii="Times New Roman" w:hAnsi="Times New Roman"/>
@@ -1300,7 +1336,7 @@
     </w:p>
     <w:p>
       <w:pPr>
-        <w:spacing w:line="240" w:lineRule="auto"/>
+        <w:spacing w:after="100" w:afterAutospacing="1" w:line="360" w:lineRule="auto"/>
         <w:jc w:val="both"/>
         <w:rPr>
           <w:rFonts w:ascii="Times New Roman" w:hAnsi="Times New Roman"/>
@@ -1324,7 +1360,7 @@
           <w:ilvl w:val="0"/>
           <w:numId w:val="17"/>
         </w:numPr>
-        <w:spacing w:after="0" w:line="240" w:lineRule="auto"/>
+        <w:spacing w:after="100" w:afterAutospacing="1" w:line="360" w:lineRule="auto"/>
         <w:jc w:val="both"/>
         <w:rPr>
           <w:rFonts w:ascii="Times New Roman" w:hAnsi="Times New Roman"/>
@@ -1347,7 +1383,7 @@
           <w:ilvl w:val="0"/>
           <w:numId w:val="17"/>
         </w:numPr>
-        <w:spacing w:after="0" w:line="240" w:lineRule="auto"/>
+        <w:spacing w:after="100" w:afterAutospacing="1" w:line="360" w:lineRule="auto"/>
         <w:jc w:val="both"/>
         <w:rPr>
           <w:rFonts w:ascii="Times New Roman" w:hAnsi="Times New Roman"/>
@@ -1370,7 +1406,7 @@
           <w:ilvl w:val="0"/>
           <w:numId w:val="17"/>
         </w:numPr>
-        <w:spacing w:after="0" w:line="240" w:lineRule="auto"/>
+        <w:spacing w:after="100" w:afterAutospacing="1" w:line="360" w:lineRule="auto"/>
         <w:jc w:val="both"/>
         <w:rPr>
           <w:rFonts w:ascii="Times New Roman" w:hAnsi="Times New Roman"/>
@@ -1393,7 +1429,7 @@
           <w:ilvl w:val="0"/>
           <w:numId w:val="17"/>
         </w:numPr>
-        <w:spacing w:after="0" w:line="240" w:lineRule="auto"/>
+        <w:spacing w:after="100" w:afterAutospacing="1" w:line="360" w:lineRule="auto"/>
         <w:jc w:val="both"/>
         <w:rPr>
           <w:rFonts w:ascii="Times New Roman" w:hAnsi="Times New Roman"/>
@@ -1416,7 +1452,7 @@
           <w:ilvl w:val="0"/>
           <w:numId w:val="17"/>
         </w:numPr>
-        <w:spacing w:after="0" w:line="240" w:lineRule="auto"/>
+        <w:spacing w:after="100" w:afterAutospacing="1" w:line="360" w:lineRule="auto"/>
         <w:jc w:val="both"/>
         <w:rPr>
           <w:rFonts w:ascii="Times New Roman" w:hAnsi="Times New Roman"/>
@@ -1439,7 +1475,7 @@
           <w:ilvl w:val="0"/>
           <w:numId w:val="17"/>
         </w:numPr>
-        <w:spacing w:after="0" w:line="240" w:lineRule="auto"/>
+        <w:spacing w:after="100" w:afterAutospacing="1" w:line="360" w:lineRule="auto"/>
         <w:jc w:val="both"/>
         <w:rPr>
           <w:rFonts w:ascii="Times New Roman" w:hAnsi="Times New Roman"/>
@@ -1458,7 +1494,7 @@
     </w:p>
     <w:p>
       <w:pPr>
-        <w:spacing w:line="240" w:lineRule="auto"/>
+        <w:spacing w:after="100" w:afterAutospacing="1" w:line="360" w:lineRule="auto"/>
         <w:jc w:val="both"/>
         <w:rPr>
           <w:rFonts w:ascii="Times New Roman" w:hAnsi="Times New Roman"/>
@@ -1481,7 +1517,7 @@
           <w:ilvl w:val="1"/>
           <w:numId w:val="17"/>
         </w:numPr>
-        <w:spacing w:after="0" w:line="240" w:lineRule="auto"/>
+        <w:spacing w:after="100" w:afterAutospacing="1" w:line="360" w:lineRule="auto"/>
         <w:jc w:val="both"/>
         <w:rPr>
           <w:rFonts w:ascii="Times New Roman" w:hAnsi="Times New Roman"/>
@@ -1504,20 +1540,21 @@
           <w:ilvl w:val="1"/>
           <w:numId w:val="17"/>
         </w:numPr>
-        <w:spacing w:after="0" w:line="240" w:lineRule="auto"/>
-        <w:jc w:val="both"/>
-        <w:rPr>
-          <w:rFonts w:ascii="Times New Roman" w:hAnsi="Times New Roman"/>
-          <w:sz w:val="24"/>
-          <w:szCs w:val="24"/>
-        </w:rPr>
-      </w:pPr>
-      <w:r>
-        <w:rPr>
-          <w:rFonts w:ascii="Times New Roman" w:hAnsi="Times New Roman"/>
-          <w:sz w:val="24"/>
-          <w:szCs w:val="24"/>
-        </w:rPr>
+        <w:spacing w:after="100" w:afterAutospacing="1" w:line="360" w:lineRule="auto"/>
+        <w:jc w:val="both"/>
+        <w:rPr>
+          <w:rFonts w:ascii="Times New Roman" w:hAnsi="Times New Roman"/>
+          <w:sz w:val="24"/>
+          <w:szCs w:val="24"/>
+        </w:rPr>
+      </w:pPr>
+      <w:r>
+        <w:rPr>
+          <w:rFonts w:ascii="Times New Roman" w:hAnsi="Times New Roman"/>
+          <w:sz w:val="24"/>
+          <w:szCs w:val="24"/>
+        </w:rPr>
+        <w:lastRenderedPageBreak/>
         <w:t>Refactoring</w:t>
       </w:r>
     </w:p>
@@ -1527,7 +1564,7 @@
           <w:ilvl w:val="1"/>
           <w:numId w:val="17"/>
         </w:numPr>
-        <w:spacing w:after="0" w:line="240" w:lineRule="auto"/>
+        <w:spacing w:after="100" w:afterAutospacing="1" w:line="360" w:lineRule="auto"/>
         <w:jc w:val="both"/>
         <w:rPr>
           <w:rFonts w:ascii="Times New Roman" w:hAnsi="Times New Roman"/>
@@ -1550,7 +1587,7 @@
           <w:ilvl w:val="1"/>
           <w:numId w:val="17"/>
         </w:numPr>
-        <w:spacing w:after="0" w:line="240" w:lineRule="auto"/>
+        <w:spacing w:after="100" w:afterAutospacing="1" w:line="360" w:lineRule="auto"/>
         <w:jc w:val="both"/>
         <w:rPr>
           <w:rFonts w:ascii="Times New Roman" w:hAnsi="Times New Roman"/>
@@ -1573,7 +1610,7 @@
           <w:ilvl w:val="1"/>
           <w:numId w:val="17"/>
         </w:numPr>
-        <w:spacing w:after="0" w:line="240" w:lineRule="auto"/>
+        <w:spacing w:after="100" w:afterAutospacing="1" w:line="360" w:lineRule="auto"/>
         <w:jc w:val="both"/>
         <w:rPr>
           <w:rFonts w:ascii="Times New Roman" w:hAnsi="Times New Roman"/>
@@ -1592,7 +1629,7 @@
     </w:p>
     <w:p>
       <w:pPr>
-        <w:spacing w:line="240" w:lineRule="auto"/>
+        <w:spacing w:after="100" w:afterAutospacing="1" w:line="360" w:lineRule="auto"/>
         <w:jc w:val="both"/>
         <w:rPr>
           <w:rFonts w:ascii="Times New Roman" w:hAnsi="Times New Roman"/>
@@ -1617,7 +1654,7 @@
           <w:ilvl w:val="0"/>
           <w:numId w:val="18"/>
         </w:numPr>
-        <w:spacing w:after="0" w:line="240" w:lineRule="auto"/>
+        <w:spacing w:after="100" w:afterAutospacing="1" w:line="360" w:lineRule="auto"/>
         <w:jc w:val="both"/>
         <w:rPr>
           <w:rFonts w:ascii="Times New Roman" w:hAnsi="Times New Roman"/>
@@ -1640,7 +1677,7 @@
           <w:ilvl w:val="0"/>
           <w:numId w:val="18"/>
         </w:numPr>
-        <w:spacing w:after="0" w:line="240" w:lineRule="auto"/>
+        <w:spacing w:after="100" w:afterAutospacing="1" w:line="360" w:lineRule="auto"/>
         <w:jc w:val="both"/>
         <w:rPr>
           <w:rFonts w:ascii="Times New Roman" w:hAnsi="Times New Roman"/>
@@ -1663,7 +1700,7 @@
           <w:ilvl w:val="0"/>
           <w:numId w:val="18"/>
         </w:numPr>
-        <w:spacing w:after="0" w:line="240" w:lineRule="auto"/>
+        <w:spacing w:after="100" w:afterAutospacing="1" w:line="360" w:lineRule="auto"/>
         <w:jc w:val="both"/>
         <w:rPr>
           <w:rFonts w:ascii="Times New Roman" w:hAnsi="Times New Roman"/>
@@ -1686,7 +1723,7 @@
           <w:ilvl w:val="0"/>
           <w:numId w:val="18"/>
         </w:numPr>
-        <w:spacing w:after="0" w:line="240" w:lineRule="auto"/>
+        <w:spacing w:after="100" w:afterAutospacing="1" w:line="360" w:lineRule="auto"/>
         <w:jc w:val="both"/>
         <w:rPr>
           <w:rFonts w:ascii="Times New Roman" w:hAnsi="Times New Roman"/>
@@ -1709,7 +1746,7 @@
           <w:ilvl w:val="0"/>
           <w:numId w:val="18"/>
         </w:numPr>
-        <w:spacing w:after="0" w:line="240" w:lineRule="auto"/>
+        <w:spacing w:after="100" w:afterAutospacing="1" w:line="360" w:lineRule="auto"/>
         <w:jc w:val="both"/>
         <w:rPr>
           <w:rFonts w:ascii="Times New Roman" w:hAnsi="Times New Roman"/>
@@ -1728,7 +1765,7 @@
     </w:p>
     <w:p>
       <w:pPr>
-        <w:spacing w:line="240" w:lineRule="auto"/>
+        <w:spacing w:after="100" w:afterAutospacing="1" w:line="360" w:lineRule="auto"/>
         <w:jc w:val="both"/>
         <w:rPr>
           <w:rFonts w:ascii="Times New Roman" w:hAnsi="Times New Roman"/>
@@ -1751,64 +1788,42 @@
     </w:p>
     <w:p>
       <w:pPr>
-        <w:spacing w:line="240" w:lineRule="auto"/>
-        <w:jc w:val="both"/>
-        <w:rPr>
-          <w:rFonts w:ascii="Times New Roman" w:hAnsi="Times New Roman"/>
-          <w:sz w:val="24"/>
-          <w:szCs w:val="24"/>
-        </w:rPr>
-      </w:pPr>
-      <w:r>
-        <w:rPr>
-          <w:rFonts w:ascii="Times New Roman" w:hAnsi="Times New Roman"/>
-          <w:sz w:val="24"/>
-          <w:szCs w:val="24"/>
-        </w:rPr>
-        <w:t>The term ‘SCRUM’ originally derives from a strategy in the game of rugby where it denotes “getting an out of play ball back into the game” with teamwork.</w:t>
-      </w:r>
-    </w:p>
-    <w:p>
-      <w:pPr>
-        <w:spacing w:line="240" w:lineRule="auto"/>
-        <w:jc w:val="both"/>
-        <w:rPr>
-          <w:rFonts w:ascii="Times New Roman" w:hAnsi="Times New Roman"/>
-          <w:sz w:val="24"/>
-          <w:szCs w:val="24"/>
-        </w:rPr>
-      </w:pPr>
-      <w:r>
-        <w:rPr>
-          <w:rFonts w:ascii="Times New Roman" w:hAnsi="Times New Roman"/>
-          <w:sz w:val="24"/>
-          <w:szCs w:val="24"/>
-        </w:rPr>
-        <w:t>Scrum concentrates on how the team members should function in order to produce the system flexibly in a constantly changing environment.</w:t>
-      </w:r>
-    </w:p>
-    <w:p>
-      <w:pPr>
-        <w:spacing w:line="240" w:lineRule="auto"/>
-        <w:jc w:val="both"/>
-        <w:rPr>
-          <w:rFonts w:ascii="Times New Roman" w:hAnsi="Times New Roman"/>
-          <w:sz w:val="24"/>
-          <w:szCs w:val="24"/>
-        </w:rPr>
-      </w:pPr>
-      <w:r>
-        <w:rPr>
-          <w:rFonts w:ascii="Times New Roman" w:hAnsi="Times New Roman"/>
-          <w:sz w:val="24"/>
-          <w:szCs w:val="24"/>
-        </w:rPr>
-        <w:t>Scrum is extremely simple model, used by different software companies from long time, which works with existing engineering practices and is scalable and work with common sense which is to say it is very easy.</w:t>
-      </w:r>
-    </w:p>
-    <w:p>
-      <w:pPr>
-        <w:spacing w:line="240" w:lineRule="auto"/>
+        <w:spacing w:after="100" w:afterAutospacing="1" w:line="360" w:lineRule="auto"/>
+        <w:jc w:val="both"/>
+        <w:rPr>
+          <w:rFonts w:ascii="Times New Roman" w:hAnsi="Times New Roman"/>
+          <w:sz w:val="24"/>
+          <w:szCs w:val="24"/>
+        </w:rPr>
+      </w:pPr>
+      <w:r>
+        <w:rPr>
+          <w:rFonts w:ascii="Times New Roman" w:hAnsi="Times New Roman"/>
+          <w:sz w:val="24"/>
+          <w:szCs w:val="24"/>
+        </w:rPr>
+        <w:t xml:space="preserve">The term ‘SCRUM’ originally derives from a strategy in the game of rugby where it denotes “getting an out of play ball back into the game” with </w:t>
+      </w:r>
+      <w:r>
+        <w:rPr>
+          <w:rFonts w:ascii="Times New Roman" w:hAnsi="Times New Roman"/>
+          <w:sz w:val="24"/>
+          <w:szCs w:val="24"/>
+        </w:rPr>
+        <w:t>teamwork. Scrum</w:t>
+      </w:r>
+      <w:r>
+        <w:rPr>
+          <w:rFonts w:ascii="Times New Roman" w:hAnsi="Times New Roman"/>
+          <w:sz w:val="24"/>
+          <w:szCs w:val="24"/>
+        </w:rPr>
+        <w:t xml:space="preserve"> concentrates on how the team members should function in order to produce the system flexibly in a constantly changing environment.Scrum is extremely simple model, used by different software companies from long time, which works with existing engineering practices and is scalable and work with common sense which is to say it is very easy.</w:t>
+      </w:r>
+    </w:p>
+    <w:p>
+      <w:pPr>
+        <w:spacing w:after="100" w:afterAutospacing="1" w:line="360" w:lineRule="auto"/>
         <w:jc w:val="both"/>
         <w:rPr>
           <w:rFonts w:ascii="Times New Roman" w:hAnsi="Times New Roman"/>
@@ -1831,7 +1846,7 @@
           <w:ilvl w:val="0"/>
           <w:numId w:val="19"/>
         </w:numPr>
-        <w:spacing w:after="0" w:line="240" w:lineRule="auto"/>
+        <w:spacing w:after="100" w:afterAutospacing="1" w:line="360" w:lineRule="auto"/>
         <w:jc w:val="both"/>
         <w:rPr>
           <w:rFonts w:ascii="Times New Roman" w:hAnsi="Times New Roman"/>
@@ -1854,7 +1869,7 @@
           <w:ilvl w:val="0"/>
           <w:numId w:val="19"/>
         </w:numPr>
-        <w:spacing w:after="0" w:line="240" w:lineRule="auto"/>
+        <w:spacing w:after="100" w:afterAutospacing="1" w:line="360" w:lineRule="auto"/>
         <w:jc w:val="both"/>
         <w:rPr>
           <w:rFonts w:ascii="Times New Roman" w:hAnsi="Times New Roman"/>
@@ -1877,7 +1892,7 @@
           <w:ilvl w:val="0"/>
           <w:numId w:val="19"/>
         </w:numPr>
-        <w:spacing w:after="0" w:line="240" w:lineRule="auto"/>
+        <w:spacing w:after="100" w:afterAutospacing="1" w:line="360" w:lineRule="auto"/>
         <w:jc w:val="both"/>
         <w:rPr>
           <w:rFonts w:ascii="Times New Roman" w:hAnsi="Times New Roman"/>
@@ -1896,7 +1911,7 @@
     </w:p>
     <w:p>
       <w:pPr>
-        <w:spacing w:line="240" w:lineRule="auto"/>
+        <w:spacing w:after="100" w:afterAutospacing="1" w:line="360" w:lineRule="auto"/>
         <w:jc w:val="both"/>
         <w:rPr>
           <w:rFonts w:ascii="Times New Roman" w:hAnsi="Times New Roman"/>
@@ -1924,26 +1939,28 @@
     </w:p>
     <w:p>
       <w:pPr>
-        <w:spacing w:line="240" w:lineRule="auto"/>
-        <w:jc w:val="both"/>
-        <w:rPr>
-          <w:rFonts w:ascii="Times New Roman" w:hAnsi="Times New Roman"/>
-          <w:sz w:val="24"/>
-          <w:szCs w:val="24"/>
-        </w:rPr>
-      </w:pPr>
-      <w:r>
-        <w:rPr>
-          <w:rFonts w:ascii="Times New Roman" w:hAnsi="Times New Roman"/>
-          <w:sz w:val="24"/>
-          <w:szCs w:val="24"/>
+        <w:spacing w:after="100" w:afterAutospacing="1" w:line="360" w:lineRule="auto"/>
+        <w:jc w:val="both"/>
+        <w:rPr>
+          <w:rFonts w:ascii="Times New Roman" w:hAnsi="Times New Roman"/>
+          <w:sz w:val="24"/>
+          <w:szCs w:val="24"/>
+          <w:u w:val="single"/>
+        </w:rPr>
+      </w:pPr>
+      <w:r>
+        <w:rPr>
+          <w:rFonts w:ascii="Times New Roman" w:hAnsi="Times New Roman"/>
+          <w:sz w:val="24"/>
+          <w:szCs w:val="24"/>
+          <w:u w:val="single"/>
         </w:rPr>
         <w:t>Planning and Architecture design</w:t>
       </w:r>
     </w:p>
     <w:p>
       <w:pPr>
-        <w:spacing w:line="240" w:lineRule="auto"/>
+        <w:spacing w:after="100" w:afterAutospacing="1" w:line="360" w:lineRule="auto"/>
         <w:jc w:val="both"/>
         <w:rPr>
           <w:rFonts w:ascii="Times New Roman" w:hAnsi="Times New Roman"/>
@@ -1958,61 +1975,61 @@
           <w:sz w:val="24"/>
           <w:szCs w:val="24"/>
         </w:rPr>
+        <w:t>Planning</w:t>
+      </w:r>
+      <w:r>
+        <w:rPr>
+          <w:rFonts w:ascii="Times New Roman" w:hAnsi="Times New Roman"/>
+          <w:sz w:val="24"/>
+          <w:szCs w:val="24"/>
+        </w:rPr>
+        <w:t xml:space="preserve"> includes the development of the required system. A Backlog list is created, which contains all the requirements that are known at that moment. In every iteration the Back log list is updated by scrum team to gain commitment for the next iteration.</w:t>
+      </w:r>
+    </w:p>
+    <w:p>
+      <w:pPr>
+        <w:spacing w:after="100" w:afterAutospacing="1" w:line="360" w:lineRule="auto"/>
+        <w:jc w:val="both"/>
+      </w:pPr>
+      <w:r>
+        <w:rPr>
+          <w:rFonts w:ascii="Times New Roman" w:hAnsi="Times New Roman"/>
+          <w:i/>
+          <w:sz w:val="24"/>
+          <w:szCs w:val="24"/>
+        </w:rPr>
+        <w:t>Architecture phase</w:t>
+      </w:r>
+      <w:r>
+        <w:rPr>
+          <w:rFonts w:ascii="Times New Roman" w:hAnsi="Times New Roman"/>
+          <w:sz w:val="24"/>
+          <w:szCs w:val="24"/>
+        </w:rPr>
+        <w:t>: In this phase an abstract view of the model is designed by viewing Backlog list</w:t>
+      </w:r>
+      <w:r>
+        <w:t>.</w:t>
+      </w:r>
+    </w:p>
+    <w:p>
+      <w:pPr>
+        <w:spacing w:after="100" w:afterAutospacing="1" w:line="360" w:lineRule="auto"/>
+        <w:jc w:val="both"/>
+        <w:rPr>
+          <w:rFonts w:ascii="Times New Roman" w:hAnsi="Times New Roman"/>
+          <w:sz w:val="24"/>
+          <w:szCs w:val="24"/>
+        </w:rPr>
+      </w:pPr>
+      <w:r>
+        <w:rPr>
+          <w:rFonts w:ascii="Times New Roman" w:hAnsi="Times New Roman"/>
+          <w:b/>
+          <w:sz w:val="24"/>
+          <w:szCs w:val="24"/>
+        </w:rPr>
         <w:lastRenderedPageBreak/>
-        <w:t>Planning</w:t>
-      </w:r>
-      <w:r>
-        <w:rPr>
-          <w:rFonts w:ascii="Times New Roman" w:hAnsi="Times New Roman"/>
-          <w:sz w:val="24"/>
-          <w:szCs w:val="24"/>
-        </w:rPr>
-        <w:t xml:space="preserve"> includes the development of the required system. A Backlog list is created, which contains all the requirements that are known at that moment. In every iteration the Back log list is updated by scrum team to gain commitment for the next iteration.</w:t>
-      </w:r>
-    </w:p>
-    <w:p>
-      <w:pPr>
-        <w:spacing w:line="240" w:lineRule="auto"/>
-        <w:jc w:val="both"/>
-      </w:pPr>
-      <w:r>
-        <w:rPr>
-          <w:rFonts w:ascii="Times New Roman" w:hAnsi="Times New Roman"/>
-          <w:i/>
-          <w:sz w:val="24"/>
-          <w:szCs w:val="24"/>
-        </w:rPr>
-        <w:t>Architecture phase</w:t>
-      </w:r>
-      <w:r>
-        <w:rPr>
-          <w:rFonts w:ascii="Times New Roman" w:hAnsi="Times New Roman"/>
-          <w:sz w:val="24"/>
-          <w:szCs w:val="24"/>
-        </w:rPr>
-        <w:t>: In this phase an abstract view of the model is designed by viewing Backlog list</w:t>
-      </w:r>
-      <w:r>
-        <w:t>.</w:t>
-      </w:r>
-    </w:p>
-    <w:p>
-      <w:pPr>
-        <w:spacing w:line="240" w:lineRule="auto"/>
-        <w:jc w:val="both"/>
-        <w:rPr>
-          <w:rFonts w:ascii="Times New Roman" w:hAnsi="Times New Roman"/>
-          <w:sz w:val="24"/>
-          <w:szCs w:val="24"/>
-        </w:rPr>
-      </w:pPr>
-      <w:r>
-        <w:rPr>
-          <w:rFonts w:ascii="Times New Roman" w:hAnsi="Times New Roman"/>
-          <w:b/>
-          <w:sz w:val="24"/>
-          <w:szCs w:val="24"/>
-        </w:rPr>
         <w:t>The Development phase</w:t>
       </w:r>
       <w:r>
@@ -2030,7 +2047,7 @@
           <w:ilvl w:val="0"/>
           <w:numId w:val="20"/>
         </w:numPr>
-        <w:spacing w:after="0" w:line="240" w:lineRule="auto"/>
+        <w:spacing w:after="100" w:afterAutospacing="1" w:line="360" w:lineRule="auto"/>
         <w:jc w:val="both"/>
         <w:rPr>
           <w:rFonts w:ascii="Times New Roman" w:hAnsi="Times New Roman"/>
@@ -2053,7 +2070,7 @@
           <w:ilvl w:val="0"/>
           <w:numId w:val="20"/>
         </w:numPr>
-        <w:spacing w:after="0" w:line="240" w:lineRule="auto"/>
+        <w:spacing w:after="100" w:afterAutospacing="1" w:line="360" w:lineRule="auto"/>
         <w:jc w:val="both"/>
         <w:rPr>
           <w:rFonts w:ascii="Times New Roman" w:hAnsi="Times New Roman"/>
@@ -2076,7 +2093,7 @@
           <w:ilvl w:val="0"/>
           <w:numId w:val="20"/>
         </w:numPr>
-        <w:spacing w:after="0" w:line="240" w:lineRule="auto"/>
+        <w:spacing w:after="100" w:afterAutospacing="1" w:line="360" w:lineRule="auto"/>
         <w:jc w:val="both"/>
         <w:rPr>
           <w:rFonts w:ascii="Times New Roman" w:hAnsi="Times New Roman"/>
@@ -2099,7 +2116,7 @@
           <w:ilvl w:val="0"/>
           <w:numId w:val="20"/>
         </w:numPr>
-        <w:spacing w:after="0" w:line="240" w:lineRule="auto"/>
+        <w:spacing w:after="100" w:afterAutospacing="1" w:line="360" w:lineRule="auto"/>
         <w:jc w:val="both"/>
         <w:rPr>
           <w:rFonts w:ascii="Times New Roman" w:hAnsi="Times New Roman"/>
@@ -2118,7 +2135,7 @@
     </w:p>
     <w:p>
       <w:pPr>
-        <w:spacing w:line="240" w:lineRule="auto"/>
+        <w:spacing w:after="100" w:afterAutospacing="1" w:line="360" w:lineRule="auto"/>
         <w:jc w:val="both"/>
         <w:rPr>
           <w:rFonts w:ascii="Times New Roman" w:hAnsi="Times New Roman"/>
@@ -2150,7 +2167,7 @@
           <w:ilvl w:val="1"/>
           <w:numId w:val="20"/>
         </w:numPr>
-        <w:spacing w:after="0" w:line="240" w:lineRule="auto"/>
+        <w:spacing w:after="100" w:afterAutospacing="1" w:line="360" w:lineRule="auto"/>
         <w:jc w:val="both"/>
         <w:rPr>
           <w:rFonts w:ascii="Times New Roman" w:hAnsi="Times New Roman"/>
@@ -2173,7 +2190,7 @@
           <w:ilvl w:val="1"/>
           <w:numId w:val="20"/>
         </w:numPr>
-        <w:spacing w:after="0" w:line="240" w:lineRule="auto"/>
+        <w:spacing w:after="100" w:afterAutospacing="1" w:line="360" w:lineRule="auto"/>
         <w:jc w:val="both"/>
         <w:rPr>
           <w:rFonts w:ascii="Times New Roman" w:hAnsi="Times New Roman"/>
@@ -2196,7 +2213,7 @@
           <w:ilvl w:val="1"/>
           <w:numId w:val="20"/>
         </w:numPr>
-        <w:spacing w:after="0" w:line="240" w:lineRule="auto"/>
+        <w:spacing w:after="100" w:afterAutospacing="1" w:line="360" w:lineRule="auto"/>
         <w:jc w:val="both"/>
         <w:rPr>
           <w:rFonts w:ascii="Times New Roman" w:hAnsi="Times New Roman"/>
@@ -2219,7 +2236,7 @@
           <w:ilvl w:val="1"/>
           <w:numId w:val="20"/>
         </w:numPr>
-        <w:spacing w:after="0" w:line="240" w:lineRule="auto"/>
+        <w:spacing w:after="100" w:afterAutospacing="1" w:line="360" w:lineRule="auto"/>
         <w:jc w:val="both"/>
         <w:rPr>
           <w:rFonts w:ascii="Times New Roman" w:hAnsi="Times New Roman"/>
@@ -2242,7 +2259,7 @@
           <w:ilvl w:val="1"/>
           <w:numId w:val="20"/>
         </w:numPr>
-        <w:spacing w:after="0" w:line="240" w:lineRule="auto"/>
+        <w:spacing w:after="100" w:afterAutospacing="1" w:line="360" w:lineRule="auto"/>
         <w:jc w:val="both"/>
         <w:rPr>
           <w:rFonts w:ascii="Times New Roman" w:hAnsi="Times New Roman"/>
@@ -2265,7 +2282,7 @@
           <w:ilvl w:val="1"/>
           <w:numId w:val="20"/>
         </w:numPr>
-        <w:spacing w:after="0" w:line="240" w:lineRule="auto"/>
+        <w:spacing w:after="100" w:afterAutospacing="1" w:line="360" w:lineRule="auto"/>
         <w:jc w:val="both"/>
         <w:rPr>
           <w:rFonts w:ascii="Times New Roman" w:hAnsi="Times New Roman"/>
@@ -2288,7 +2305,7 @@
           <w:ilvl w:val="1"/>
           <w:numId w:val="20"/>
         </w:numPr>
-        <w:spacing w:after="0" w:line="240" w:lineRule="auto"/>
+        <w:spacing w:after="100" w:afterAutospacing="1" w:line="360" w:lineRule="auto"/>
         <w:jc w:val="both"/>
         <w:rPr>
           <w:rFonts w:ascii="Times New Roman" w:hAnsi="Times New Roman"/>
@@ -2307,7 +2324,8 @@
     </w:p>
     <w:p>
       <w:pPr>
-        <w:spacing w:line="240" w:lineRule="auto"/>
+        <w:spacing w:after="100" w:afterAutospacing="1" w:line="360" w:lineRule="auto"/>
+        <w:jc w:val="both"/>
         <w:rPr>
           <w:rFonts w:ascii="Times New Roman" w:hAnsi="Times New Roman"/>
           <w:b/>
@@ -2315,17 +2333,33 @@
           <w:szCs w:val="24"/>
         </w:rPr>
       </w:pPr>
-    </w:p>
-    <w:p>
-      <w:pPr>
-        <w:spacing w:line="240" w:lineRule="auto"/>
-        <w:jc w:val="both"/>
+      <w:r>
         <w:rPr>
           <w:rFonts w:ascii="Times New Roman" w:hAnsi="Times New Roman"/>
           <w:b/>
           <w:sz w:val="24"/>
           <w:szCs w:val="24"/>
         </w:rPr>
+        <w:t>Practices</w:t>
+      </w:r>
+      <w:r>
+        <w:rPr>
+          <w:rFonts w:ascii="Times New Roman" w:hAnsi="Times New Roman"/>
+          <w:sz w:val="24"/>
+          <w:szCs w:val="24"/>
+        </w:rPr>
+        <w:t xml:space="preserve"> </w:t>
+      </w:r>
+    </w:p>
+    <w:p>
+      <w:pPr>
+        <w:spacing w:after="100" w:afterAutospacing="1" w:line="360" w:lineRule="auto"/>
+        <w:jc w:val="both"/>
+        <w:rPr>
+          <w:rFonts w:ascii="Times New Roman" w:hAnsi="Times New Roman"/>
+          <w:sz w:val="24"/>
+          <w:szCs w:val="24"/>
+        </w:rPr>
       </w:pPr>
       <w:r>
         <w:rPr>
@@ -2334,20 +2368,20 @@
           <w:sz w:val="24"/>
           <w:szCs w:val="24"/>
         </w:rPr>
-        <w:t>Practices</w:t>
-      </w:r>
-      <w:r>
-        <w:rPr>
-          <w:rFonts w:ascii="Times New Roman" w:hAnsi="Times New Roman"/>
-          <w:sz w:val="24"/>
-          <w:szCs w:val="24"/>
-        </w:rPr>
-        <w:t xml:space="preserve"> </w:t>
-      </w:r>
-    </w:p>
-    <w:p>
-      <w:pPr>
-        <w:spacing w:line="240" w:lineRule="auto"/>
+        <w:t xml:space="preserve">Product Backlog </w:t>
+      </w:r>
+      <w:r>
+        <w:rPr>
+          <w:rFonts w:ascii="Times New Roman" w:hAnsi="Times New Roman"/>
+          <w:sz w:val="24"/>
+          <w:szCs w:val="24"/>
+        </w:rPr>
+        <w:t>defines that is needed in the final product based on current know-how.</w:t>
+      </w:r>
+    </w:p>
+    <w:p>
+      <w:pPr>
+        <w:spacing w:after="100" w:afterAutospacing="1" w:line="360" w:lineRule="auto"/>
         <w:jc w:val="both"/>
         <w:rPr>
           <w:rFonts w:ascii="Times New Roman" w:hAnsi="Times New Roman"/>
@@ -2362,20 +2396,20 @@
           <w:sz w:val="24"/>
           <w:szCs w:val="24"/>
         </w:rPr>
-        <w:t xml:space="preserve">Product Backlog </w:t>
-      </w:r>
-      <w:r>
-        <w:rPr>
-          <w:rFonts w:ascii="Times New Roman" w:hAnsi="Times New Roman"/>
-          <w:sz w:val="24"/>
-          <w:szCs w:val="24"/>
-        </w:rPr>
-        <w:t>defines that is needed in the final product based on current know-how.</w:t>
-      </w:r>
-    </w:p>
-    <w:p>
-      <w:pPr>
-        <w:spacing w:line="240" w:lineRule="auto"/>
+        <w:t>Effort estimation</w:t>
+      </w:r>
+      <w:r>
+        <w:rPr>
+          <w:rFonts w:ascii="Times New Roman" w:hAnsi="Times New Roman"/>
+          <w:sz w:val="24"/>
+          <w:szCs w:val="24"/>
+        </w:rPr>
+        <w:t xml:space="preserve"> is the iterative process which is concentrated on Backlog list</w:t>
+      </w:r>
+    </w:p>
+    <w:p>
+      <w:pPr>
+        <w:spacing w:after="100" w:afterAutospacing="1" w:line="360" w:lineRule="auto"/>
         <w:jc w:val="both"/>
         <w:rPr>
           <w:rFonts w:ascii="Times New Roman" w:hAnsi="Times New Roman"/>
@@ -2390,34 +2424,6 @@
           <w:sz w:val="24"/>
           <w:szCs w:val="24"/>
         </w:rPr>
-        <w:t>Effort estimation</w:t>
-      </w:r>
-      <w:r>
-        <w:rPr>
-          <w:rFonts w:ascii="Times New Roman" w:hAnsi="Times New Roman"/>
-          <w:sz w:val="24"/>
-          <w:szCs w:val="24"/>
-        </w:rPr>
-        <w:t xml:space="preserve"> is the iterative process which is concentrated on Backlog list</w:t>
-      </w:r>
-    </w:p>
-    <w:p>
-      <w:pPr>
-        <w:spacing w:line="240" w:lineRule="auto"/>
-        <w:jc w:val="both"/>
-        <w:rPr>
-          <w:rFonts w:ascii="Times New Roman" w:hAnsi="Times New Roman"/>
-          <w:sz w:val="24"/>
-          <w:szCs w:val="24"/>
-        </w:rPr>
-      </w:pPr>
-      <w:r>
-        <w:rPr>
-          <w:rFonts w:ascii="Times New Roman" w:hAnsi="Times New Roman"/>
-          <w:b/>
-          <w:sz w:val="24"/>
-          <w:szCs w:val="24"/>
-        </w:rPr>
         <w:t>Sprint:</w:t>
       </w:r>
       <w:r>
@@ -2431,7 +2437,7 @@
     </w:p>
     <w:p>
       <w:pPr>
-        <w:spacing w:line="240" w:lineRule="auto"/>
+        <w:spacing w:after="100" w:afterAutospacing="1" w:line="360" w:lineRule="auto"/>
         <w:jc w:val="both"/>
         <w:rPr>
           <w:rFonts w:ascii="Times New Roman" w:hAnsi="Times New Roman"/>
@@ -2454,7 +2460,7 @@
     </w:p>
     <w:p>
       <w:pPr>
-        <w:spacing w:line="240" w:lineRule="auto"/>
+        <w:spacing w:after="100" w:afterAutospacing="1" w:line="360" w:lineRule="auto"/>
         <w:jc w:val="both"/>
         <w:rPr>
           <w:rFonts w:ascii="Times New Roman" w:hAnsi="Times New Roman"/>
@@ -2473,7 +2479,7 @@
     </w:p>
     <w:p>
       <w:pPr>
-        <w:spacing w:line="240" w:lineRule="auto"/>
+        <w:spacing w:after="100" w:afterAutospacing="1" w:line="360" w:lineRule="auto"/>
         <w:jc w:val="both"/>
         <w:rPr>
           <w:rFonts w:ascii="Times New Roman" w:hAnsi="Times New Roman"/>
@@ -2496,7 +2502,7 @@
           <w:ilvl w:val="0"/>
           <w:numId w:val="21"/>
         </w:numPr>
-        <w:spacing w:after="0" w:line="240" w:lineRule="auto"/>
+        <w:spacing w:after="100" w:afterAutospacing="1" w:line="360" w:lineRule="auto"/>
         <w:jc w:val="both"/>
         <w:rPr>
           <w:rFonts w:ascii="Times New Roman" w:hAnsi="Times New Roman"/>
@@ -2519,7 +2525,7 @@
           <w:ilvl w:val="0"/>
           <w:numId w:val="21"/>
         </w:numPr>
-        <w:spacing w:after="0" w:line="240" w:lineRule="auto"/>
+        <w:spacing w:after="100" w:afterAutospacing="1" w:line="360" w:lineRule="auto"/>
         <w:jc w:val="both"/>
         <w:rPr>
           <w:rFonts w:ascii="Times New Roman" w:hAnsi="Times New Roman"/>
@@ -2542,7 +2548,7 @@
           <w:ilvl w:val="0"/>
           <w:numId w:val="21"/>
         </w:numPr>
-        <w:spacing w:after="0" w:line="240" w:lineRule="auto"/>
+        <w:spacing w:after="100" w:afterAutospacing="1" w:line="360" w:lineRule="auto"/>
         <w:jc w:val="both"/>
         <w:rPr>
           <w:rFonts w:ascii="Times New Roman" w:hAnsi="Times New Roman"/>
@@ -2565,7 +2571,7 @@
           <w:ilvl w:val="0"/>
           <w:numId w:val="21"/>
         </w:numPr>
-        <w:spacing w:after="0" w:line="240" w:lineRule="auto"/>
+        <w:spacing w:after="100" w:afterAutospacing="1" w:line="360" w:lineRule="auto"/>
         <w:jc w:val="both"/>
         <w:rPr>
           <w:rFonts w:ascii="Times New Roman" w:hAnsi="Times New Roman"/>
@@ -2588,7 +2594,7 @@
           <w:ilvl w:val="0"/>
           <w:numId w:val="21"/>
         </w:numPr>
-        <w:spacing w:after="0" w:line="240" w:lineRule="auto"/>
+        <w:spacing w:after="100" w:afterAutospacing="1" w:line="360" w:lineRule="auto"/>
         <w:jc w:val="both"/>
         <w:rPr>
           <w:rFonts w:ascii="Times New Roman" w:hAnsi="Times New Roman"/>
@@ -2607,7 +2613,7 @@
     </w:p>
     <w:p>
       <w:pPr>
-        <w:spacing w:line="240" w:lineRule="auto"/>
+        <w:spacing w:after="100" w:afterAutospacing="1" w:line="360" w:lineRule="auto"/>
         <w:jc w:val="both"/>
         <w:rPr>
           <w:rFonts w:ascii="Times New Roman" w:hAnsi="Times New Roman"/>
@@ -2625,12 +2631,13 @@
           <w:szCs w:val="28"/>
           <w:u w:val="single"/>
         </w:rPr>
+        <w:lastRenderedPageBreak/>
         <w:t>Dynamic systems development method</w:t>
       </w:r>
     </w:p>
     <w:p>
       <w:pPr>
-        <w:spacing w:line="240" w:lineRule="auto"/>
+        <w:spacing w:after="100" w:afterAutospacing="1" w:line="360" w:lineRule="auto"/>
         <w:jc w:val="both"/>
         <w:rPr>
           <w:rFonts w:ascii="Times New Roman" w:hAnsi="Times New Roman"/>
@@ -2649,7 +2656,7 @@
     </w:p>
     <w:p>
       <w:pPr>
-        <w:spacing w:line="240" w:lineRule="auto"/>
+        <w:spacing w:after="100" w:afterAutospacing="1" w:line="360" w:lineRule="auto"/>
         <w:jc w:val="both"/>
         <w:rPr>
           <w:rFonts w:ascii="Times New Roman" w:hAnsi="Times New Roman"/>
@@ -2672,7 +2679,7 @@
           <w:ilvl w:val="0"/>
           <w:numId w:val="22"/>
         </w:numPr>
-        <w:spacing w:after="0" w:line="240" w:lineRule="auto"/>
+        <w:spacing w:after="100" w:afterAutospacing="1" w:line="360" w:lineRule="auto"/>
         <w:jc w:val="both"/>
         <w:rPr>
           <w:rFonts w:ascii="Times New Roman" w:hAnsi="Times New Roman"/>
@@ -2695,7 +2702,7 @@
           <w:ilvl w:val="0"/>
           <w:numId w:val="22"/>
         </w:numPr>
-        <w:spacing w:after="0" w:line="240" w:lineRule="auto"/>
+        <w:spacing w:after="100" w:afterAutospacing="1" w:line="360" w:lineRule="auto"/>
         <w:jc w:val="both"/>
         <w:rPr>
           <w:rFonts w:ascii="Times New Roman" w:hAnsi="Times New Roman"/>
@@ -2718,7 +2725,7 @@
           <w:ilvl w:val="0"/>
           <w:numId w:val="22"/>
         </w:numPr>
-        <w:spacing w:after="0" w:line="240" w:lineRule="auto"/>
+        <w:spacing w:after="100" w:afterAutospacing="1" w:line="360" w:lineRule="auto"/>
         <w:jc w:val="both"/>
         <w:rPr>
           <w:rFonts w:ascii="Times New Roman" w:hAnsi="Times New Roman"/>
@@ -2741,21 +2748,20 @@
           <w:ilvl w:val="0"/>
           <w:numId w:val="22"/>
         </w:numPr>
-        <w:spacing w:after="0" w:line="240" w:lineRule="auto"/>
-        <w:jc w:val="both"/>
-        <w:rPr>
-          <w:rFonts w:ascii="Times New Roman" w:hAnsi="Times New Roman"/>
-          <w:sz w:val="24"/>
-          <w:szCs w:val="24"/>
-        </w:rPr>
-      </w:pPr>
-      <w:r>
-        <w:rPr>
-          <w:rFonts w:ascii="Times New Roman" w:hAnsi="Times New Roman"/>
-          <w:sz w:val="24"/>
-          <w:szCs w:val="24"/>
-        </w:rPr>
-        <w:lastRenderedPageBreak/>
+        <w:spacing w:after="100" w:afterAutospacing="1" w:line="360" w:lineRule="auto"/>
+        <w:jc w:val="both"/>
+        <w:rPr>
+          <w:rFonts w:ascii="Times New Roman" w:hAnsi="Times New Roman"/>
+          <w:sz w:val="24"/>
+          <w:szCs w:val="24"/>
+        </w:rPr>
+      </w:pPr>
+      <w:r>
+        <w:rPr>
+          <w:rFonts w:ascii="Times New Roman" w:hAnsi="Times New Roman"/>
+          <w:sz w:val="24"/>
+          <w:szCs w:val="24"/>
+        </w:rPr>
         <w:t>Fitness for deliverable is criterion for accepted deliverables</w:t>
       </w:r>
     </w:p>
@@ -2765,7 +2771,7 @@
           <w:ilvl w:val="0"/>
           <w:numId w:val="22"/>
         </w:numPr>
-        <w:spacing w:after="0" w:line="240" w:lineRule="auto"/>
+        <w:spacing w:after="100" w:afterAutospacing="1" w:line="360" w:lineRule="auto"/>
         <w:jc w:val="both"/>
         <w:rPr>
           <w:rFonts w:ascii="Times New Roman" w:hAnsi="Times New Roman"/>
@@ -2788,7 +2794,7 @@
           <w:ilvl w:val="0"/>
           <w:numId w:val="22"/>
         </w:numPr>
-        <w:spacing w:after="0" w:line="240" w:lineRule="auto"/>
+        <w:spacing w:after="100" w:afterAutospacing="1" w:line="360" w:lineRule="auto"/>
         <w:jc w:val="both"/>
         <w:rPr>
           <w:rFonts w:ascii="Times New Roman" w:hAnsi="Times New Roman"/>
@@ -2811,7 +2817,7 @@
           <w:ilvl w:val="0"/>
           <w:numId w:val="22"/>
         </w:numPr>
-        <w:spacing w:after="0" w:line="240" w:lineRule="auto"/>
+        <w:spacing w:after="100" w:afterAutospacing="1" w:line="360" w:lineRule="auto"/>
         <w:jc w:val="both"/>
         <w:rPr>
           <w:rFonts w:ascii="Times New Roman" w:hAnsi="Times New Roman"/>
@@ -2834,7 +2840,7 @@
           <w:ilvl w:val="0"/>
           <w:numId w:val="22"/>
         </w:numPr>
-        <w:spacing w:after="0" w:line="240" w:lineRule="auto"/>
+        <w:spacing w:after="100" w:afterAutospacing="1" w:line="360" w:lineRule="auto"/>
         <w:jc w:val="both"/>
         <w:rPr>
           <w:rFonts w:ascii="Times New Roman" w:hAnsi="Times New Roman"/>
@@ -2857,7 +2863,7 @@
           <w:ilvl w:val="0"/>
           <w:numId w:val="22"/>
         </w:numPr>
-        <w:spacing w:after="0" w:line="240" w:lineRule="auto"/>
+        <w:spacing w:after="100" w:afterAutospacing="1" w:line="360" w:lineRule="auto"/>
         <w:jc w:val="both"/>
         <w:rPr>
           <w:rFonts w:ascii="Times New Roman" w:hAnsi="Times New Roman"/>
@@ -2876,7 +2882,7 @@
     </w:p>
     <w:p>
       <w:pPr>
-        <w:spacing w:line="240" w:lineRule="auto"/>
+        <w:spacing w:after="100" w:afterAutospacing="1" w:line="360" w:lineRule="auto"/>
         <w:jc w:val="both"/>
         <w:rPr>
           <w:rFonts w:ascii="Times New Roman" w:hAnsi="Times New Roman"/>
@@ -2897,40 +2903,21 @@
     </w:p>
     <w:p>
       <w:pPr>
-        <w:spacing w:line="240" w:lineRule="auto"/>
-        <w:jc w:val="both"/>
-        <w:rPr>
-          <w:rFonts w:ascii="Times New Roman" w:hAnsi="Times New Roman"/>
-          <w:sz w:val="24"/>
-          <w:szCs w:val="24"/>
-        </w:rPr>
-      </w:pPr>
-      <w:r>
-        <w:rPr>
-          <w:rFonts w:ascii="Times New Roman" w:hAnsi="Times New Roman"/>
-          <w:sz w:val="24"/>
-          <w:szCs w:val="24"/>
-        </w:rPr>
-        <w:t>As we came to know that traditional software development approaches are more mechanistic which concentrate more on Processes, tools, contracts and plans. In contrast to traditional methods, agile methods keep emphasis on interaction, working software, embracing change at any moment of the project, customer relationships.</w:t>
-      </w:r>
-    </w:p>
-    <w:p>
-      <w:pPr>
-        <w:spacing w:line="240" w:lineRule="auto"/>
-        <w:jc w:val="both"/>
-        <w:rPr>
-          <w:rFonts w:ascii="Times New Roman" w:hAnsi="Times New Roman"/>
-          <w:sz w:val="24"/>
-          <w:szCs w:val="24"/>
-        </w:rPr>
-      </w:pPr>
-      <w:r>
-        <w:rPr>
-          <w:rFonts w:ascii="Times New Roman" w:hAnsi="Times New Roman"/>
-          <w:sz w:val="24"/>
-          <w:szCs w:val="24"/>
-        </w:rPr>
-        <w:t>The method can be agile if it is:</w:t>
+        <w:spacing w:after="100" w:afterAutospacing="1" w:line="360" w:lineRule="auto"/>
+        <w:jc w:val="both"/>
+        <w:rPr>
+          <w:rFonts w:ascii="Times New Roman" w:hAnsi="Times New Roman"/>
+          <w:sz w:val="24"/>
+          <w:szCs w:val="24"/>
+        </w:rPr>
+      </w:pPr>
+      <w:r>
+        <w:rPr>
+          <w:rFonts w:ascii="Times New Roman" w:hAnsi="Times New Roman"/>
+          <w:sz w:val="24"/>
+          <w:szCs w:val="24"/>
+        </w:rPr>
+        <w:t>As we came to know that traditional software development approaches are more mechanistic which concentrate more on Processes, tools, contracts and plans. In contrast to traditional methods, agile methods keep emphasis on interaction, working software, embracing change at any moment of the project, customer relationships.The method can be agile if it is:</w:t>
       </w:r>
     </w:p>
     <w:p>
@@ -2939,7 +2926,7 @@
           <w:ilvl w:val="0"/>
           <w:numId w:val="23"/>
         </w:numPr>
-        <w:spacing w:after="0" w:line="240" w:lineRule="auto"/>
+        <w:spacing w:after="100" w:afterAutospacing="1" w:line="360" w:lineRule="auto"/>
         <w:jc w:val="both"/>
         <w:rPr>
           <w:rFonts w:ascii="Times New Roman" w:hAnsi="Times New Roman"/>
@@ -2962,7 +2949,7 @@
           <w:ilvl w:val="0"/>
           <w:numId w:val="23"/>
         </w:numPr>
-        <w:spacing w:after="0" w:line="240" w:lineRule="auto"/>
+        <w:spacing w:after="100" w:afterAutospacing="1" w:line="360" w:lineRule="auto"/>
         <w:jc w:val="both"/>
         <w:rPr>
           <w:rFonts w:ascii="Times New Roman" w:hAnsi="Times New Roman"/>
@@ -2985,7 +2972,7 @@
           <w:ilvl w:val="0"/>
           <w:numId w:val="23"/>
         </w:numPr>
-        <w:spacing w:after="0" w:line="240" w:lineRule="auto"/>
+        <w:spacing w:after="100" w:afterAutospacing="1" w:line="360" w:lineRule="auto"/>
         <w:jc w:val="both"/>
         <w:rPr>
           <w:rFonts w:ascii="Times New Roman" w:hAnsi="Times New Roman"/>
@@ -3008,7 +2995,7 @@
           <w:ilvl w:val="0"/>
           <w:numId w:val="23"/>
         </w:numPr>
-        <w:spacing w:after="0" w:line="480" w:lineRule="auto"/>
+        <w:spacing w:after="100" w:afterAutospacing="1" w:line="360" w:lineRule="auto"/>
         <w:jc w:val="both"/>
         <w:rPr>
           <w:rFonts w:ascii="Times New Roman" w:hAnsi="Times New Roman"/>
@@ -3027,7 +3014,7 @@
     </w:p>
     <w:p>
       <w:pPr>
-        <w:spacing w:line="240" w:lineRule="auto"/>
+        <w:spacing w:after="100" w:afterAutospacing="1" w:line="360" w:lineRule="auto"/>
         <w:jc w:val="both"/>
         <w:rPr>
           <w:rFonts w:ascii="Times New Roman" w:hAnsi="Times New Roman"/>
@@ -3046,7 +3033,7 @@
     </w:p>
     <w:p>
       <w:pPr>
-        <w:spacing w:line="240" w:lineRule="auto"/>
+        <w:spacing w:after="100" w:afterAutospacing="1" w:line="360" w:lineRule="auto"/>
         <w:jc w:val="both"/>
         <w:rPr>
           <w:rFonts w:ascii="Times New Roman" w:hAnsi="Times New Roman"/>
@@ -3069,7 +3056,7 @@
           <w:ilvl w:val="0"/>
           <w:numId w:val="24"/>
         </w:numPr>
-        <w:spacing w:after="0" w:line="240" w:lineRule="auto"/>
+        <w:spacing w:after="100" w:afterAutospacing="1" w:line="360" w:lineRule="auto"/>
         <w:jc w:val="both"/>
         <w:rPr>
           <w:rFonts w:ascii="Times New Roman" w:hAnsi="Times New Roman"/>
@@ -3092,7 +3079,7 @@
           <w:ilvl w:val="0"/>
           <w:numId w:val="24"/>
         </w:numPr>
-        <w:spacing w:after="0" w:line="240" w:lineRule="auto"/>
+        <w:spacing w:after="100" w:afterAutospacing="1" w:line="360" w:lineRule="auto"/>
         <w:jc w:val="both"/>
         <w:rPr>
           <w:rFonts w:ascii="Times New Roman" w:hAnsi="Times New Roman"/>
@@ -3115,20 +3102,21 @@
           <w:ilvl w:val="0"/>
           <w:numId w:val="24"/>
         </w:numPr>
-        <w:spacing w:after="0" w:line="240" w:lineRule="auto"/>
-        <w:jc w:val="both"/>
-        <w:rPr>
-          <w:rFonts w:ascii="Times New Roman" w:hAnsi="Times New Roman"/>
-          <w:sz w:val="24"/>
-          <w:szCs w:val="24"/>
-        </w:rPr>
-      </w:pPr>
-      <w:r>
-        <w:rPr>
-          <w:rFonts w:ascii="Times New Roman" w:hAnsi="Times New Roman"/>
-          <w:sz w:val="24"/>
-          <w:szCs w:val="24"/>
-        </w:rPr>
+        <w:spacing w:after="100" w:afterAutospacing="1" w:line="360" w:lineRule="auto"/>
+        <w:jc w:val="both"/>
+        <w:rPr>
+          <w:rFonts w:ascii="Times New Roman" w:hAnsi="Times New Roman"/>
+          <w:sz w:val="24"/>
+          <w:szCs w:val="24"/>
+        </w:rPr>
+      </w:pPr>
+      <w:r>
+        <w:rPr>
+          <w:rFonts w:ascii="Times New Roman" w:hAnsi="Times New Roman"/>
+          <w:sz w:val="24"/>
+          <w:szCs w:val="24"/>
+        </w:rPr>
+        <w:lastRenderedPageBreak/>
         <w:t>FDD (Feature driven development)</w:t>
       </w:r>
     </w:p>
@@ -3138,7 +3126,7 @@
           <w:ilvl w:val="0"/>
           <w:numId w:val="24"/>
         </w:numPr>
-        <w:spacing w:after="0" w:line="240" w:lineRule="auto"/>
+        <w:spacing w:after="100" w:afterAutospacing="1" w:line="360" w:lineRule="auto"/>
         <w:jc w:val="both"/>
         <w:rPr>
           <w:rFonts w:ascii="Times New Roman" w:hAnsi="Times New Roman"/>
@@ -3154,193 +3142,14 @@
         </w:rPr>
         <w:t>DSDM (Dynamic systems development method)</w:t>
       </w:r>
-    </w:p>
-    <w:p>
-      <w:pPr>
-        <w:spacing w:after="0" w:line="240" w:lineRule="auto"/>
-        <w:jc w:val="both"/>
-        <w:rPr>
-          <w:rFonts w:ascii="Times New Roman" w:hAnsi="Times New Roman"/>
-          <w:sz w:val="24"/>
-          <w:szCs w:val="24"/>
-        </w:rPr>
-      </w:pPr>
-    </w:p>
-    <w:p>
-      <w:pPr>
-        <w:spacing w:after="0" w:line="240" w:lineRule="auto"/>
-        <w:jc w:val="both"/>
-        <w:rPr>
-          <w:rFonts w:ascii="Times New Roman" w:hAnsi="Times New Roman"/>
-          <w:sz w:val="24"/>
-          <w:szCs w:val="24"/>
-        </w:rPr>
-      </w:pPr>
-    </w:p>
-    <w:p>
-      <w:pPr>
-        <w:spacing w:after="0" w:line="240" w:lineRule="auto"/>
-        <w:jc w:val="both"/>
-        <w:rPr>
-          <w:rFonts w:ascii="Times New Roman" w:hAnsi="Times New Roman"/>
-          <w:sz w:val="24"/>
-          <w:szCs w:val="24"/>
-        </w:rPr>
-      </w:pPr>
-    </w:p>
-    <w:p>
-      <w:pPr>
-        <w:spacing w:after="0" w:line="240" w:lineRule="auto"/>
-        <w:jc w:val="both"/>
-        <w:rPr>
-          <w:rFonts w:ascii="Times New Roman" w:hAnsi="Times New Roman"/>
-          <w:sz w:val="24"/>
-          <w:szCs w:val="24"/>
-        </w:rPr>
-      </w:pPr>
-    </w:p>
-    <w:p>
-      <w:pPr>
-        <w:spacing w:after="0" w:line="240" w:lineRule="auto"/>
-        <w:jc w:val="both"/>
-        <w:rPr>
-          <w:rFonts w:ascii="Times New Roman" w:hAnsi="Times New Roman"/>
-          <w:sz w:val="24"/>
-          <w:szCs w:val="24"/>
-        </w:rPr>
-      </w:pPr>
-    </w:p>
-    <w:p>
-      <w:pPr>
-        <w:spacing w:after="0" w:line="240" w:lineRule="auto"/>
-        <w:jc w:val="both"/>
-        <w:rPr>
-          <w:rFonts w:ascii="Times New Roman" w:hAnsi="Times New Roman"/>
-          <w:sz w:val="24"/>
-          <w:szCs w:val="24"/>
-        </w:rPr>
-      </w:pPr>
-    </w:p>
-    <w:p>
-      <w:pPr>
-        <w:spacing w:after="0" w:line="240" w:lineRule="auto"/>
-        <w:jc w:val="both"/>
-        <w:rPr>
-          <w:rFonts w:ascii="Times New Roman" w:hAnsi="Times New Roman"/>
-          <w:sz w:val="24"/>
-          <w:szCs w:val="24"/>
-        </w:rPr>
-      </w:pPr>
-    </w:p>
-    <w:p>
-      <w:pPr>
-        <w:spacing w:after="0" w:line="240" w:lineRule="auto"/>
-        <w:jc w:val="both"/>
-        <w:rPr>
-          <w:rFonts w:ascii="Times New Roman" w:hAnsi="Times New Roman"/>
-          <w:sz w:val="24"/>
-          <w:szCs w:val="24"/>
-        </w:rPr>
-      </w:pPr>
-    </w:p>
-    <w:p>
-      <w:pPr>
-        <w:spacing w:after="0" w:line="240" w:lineRule="auto"/>
-        <w:jc w:val="both"/>
-        <w:rPr>
-          <w:rFonts w:ascii="Times New Roman" w:hAnsi="Times New Roman"/>
-          <w:sz w:val="24"/>
-          <w:szCs w:val="24"/>
-        </w:rPr>
-      </w:pPr>
-    </w:p>
-    <w:p>
-      <w:pPr>
-        <w:spacing w:after="0" w:line="240" w:lineRule="auto"/>
-        <w:jc w:val="both"/>
-        <w:rPr>
-          <w:rFonts w:ascii="Times New Roman" w:hAnsi="Times New Roman"/>
-          <w:sz w:val="24"/>
-          <w:szCs w:val="24"/>
-        </w:rPr>
-      </w:pPr>
-    </w:p>
-    <w:p>
-      <w:pPr>
-        <w:spacing w:after="0" w:line="240" w:lineRule="auto"/>
-        <w:jc w:val="both"/>
-        <w:rPr>
-          <w:rFonts w:ascii="Times New Roman" w:hAnsi="Times New Roman"/>
-          <w:sz w:val="24"/>
-          <w:szCs w:val="24"/>
-        </w:rPr>
-      </w:pPr>
-    </w:p>
-    <w:p>
-      <w:pPr>
-        <w:spacing w:after="0" w:line="240" w:lineRule="auto"/>
-        <w:jc w:val="both"/>
-        <w:rPr>
-          <w:rFonts w:ascii="Times New Roman" w:hAnsi="Times New Roman"/>
-          <w:sz w:val="24"/>
-          <w:szCs w:val="24"/>
-        </w:rPr>
-      </w:pPr>
-    </w:p>
-    <w:p>
-      <w:pPr>
-        <w:spacing w:after="0" w:line="240" w:lineRule="auto"/>
-        <w:jc w:val="both"/>
-        <w:rPr>
-          <w:rFonts w:ascii="Times New Roman" w:hAnsi="Times New Roman"/>
-          <w:sz w:val="24"/>
-          <w:szCs w:val="24"/>
-        </w:rPr>
-      </w:pPr>
-    </w:p>
-    <w:p>
-      <w:pPr>
-        <w:spacing w:after="0" w:line="240" w:lineRule="auto"/>
-        <w:jc w:val="both"/>
-        <w:rPr>
-          <w:rFonts w:ascii="Times New Roman" w:hAnsi="Times New Roman"/>
-          <w:sz w:val="24"/>
-          <w:szCs w:val="24"/>
-        </w:rPr>
-      </w:pPr>
-    </w:p>
-    <w:p>
-      <w:pPr>
-        <w:spacing w:after="0" w:line="240" w:lineRule="auto"/>
-        <w:jc w:val="both"/>
-        <w:rPr>
-          <w:rFonts w:ascii="Times New Roman" w:hAnsi="Times New Roman"/>
-          <w:sz w:val="24"/>
-          <w:szCs w:val="24"/>
-        </w:rPr>
-      </w:pPr>
-    </w:p>
-    <w:p>
-      <w:pPr>
-        <w:spacing w:after="0" w:line="240" w:lineRule="auto"/>
-        <w:jc w:val="both"/>
-        <w:rPr>
-          <w:rFonts w:ascii="Times New Roman" w:hAnsi="Times New Roman"/>
-          <w:sz w:val="24"/>
-          <w:szCs w:val="24"/>
-        </w:rPr>
-      </w:pPr>
-    </w:p>
-    <w:p>
-      <w:pPr>
-        <w:spacing w:line="360" w:lineRule="auto"/>
-        <w:jc w:val="both"/>
-        <w:rPr>
-          <w:rFonts w:ascii="Times New Roman" w:hAnsi="Times New Roman"/>
-          <w:sz w:val="24"/>
-          <w:szCs w:val="24"/>
-        </w:rPr>
-      </w:pPr>
+      <w:r>
+        <w:rPr>
+          <w:rFonts w:ascii="Times New Roman" w:hAnsi="Times New Roman"/>
+          <w:sz w:val="24"/>
+          <w:szCs w:val="24"/>
+        </w:rPr>
+        <w:t>.</w:t>
+      </w:r>
     </w:p>
     <w:p>
       <w:pPr>
@@ -3354,11 +3163,7 @@
           <w:u w:val="single"/>
         </w:rPr>
       </w:pPr>
-    </w:p>
-    <w:p>
-      <w:pPr>
-        <w:spacing w:line="360" w:lineRule="auto"/>
-        <w:jc w:val="center"/>
+      <w:r>
         <w:rPr>
           <w:rFonts w:ascii="Times New Roman" w:hAnsi="Times New Roman"/>
           <w:b/>
@@ -3366,42 +3171,6 @@
           <w:szCs w:val="32"/>
           <w:u w:val="single"/>
         </w:rPr>
-      </w:pPr>
-    </w:p>
-    <w:p>
-      <w:pPr>
-        <w:spacing w:line="360" w:lineRule="auto"/>
-        <w:jc w:val="center"/>
-        <w:rPr>
-          <w:rFonts w:ascii="Times New Roman" w:hAnsi="Times New Roman"/>
-          <w:b/>
-          <w:sz w:val="32"/>
-          <w:szCs w:val="32"/>
-          <w:u w:val="single"/>
-        </w:rPr>
-      </w:pPr>
-    </w:p>
-    <w:p>
-      <w:pPr>
-        <w:spacing w:line="360" w:lineRule="auto"/>
-        <w:jc w:val="center"/>
-        <w:rPr>
-          <w:rFonts w:ascii="Times New Roman" w:hAnsi="Times New Roman"/>
-          <w:b/>
-          <w:sz w:val="32"/>
-          <w:szCs w:val="32"/>
-          <w:u w:val="single"/>
-        </w:rPr>
-      </w:pPr>
-      <w:r>
-        <w:rPr>
-          <w:rFonts w:ascii="Times New Roman" w:hAnsi="Times New Roman"/>
-          <w:b/>
-          <w:sz w:val="32"/>
-          <w:szCs w:val="32"/>
-          <w:u w:val="single"/>
-        </w:rPr>
-        <w:lastRenderedPageBreak/>
         <w:t>EFFORT ESTIMATION USING COCOMO MODEL</w:t>
       </w:r>
     </w:p>
@@ -3631,7 +3400,6 @@
           <w:szCs w:val="32"/>
           <w:u w:val="single"/>
         </w:rPr>
-        <w:lastRenderedPageBreak/>
         <w:t>RISK IDENTIFICATION AND MITIGATION</w:t>
       </w:r>
     </w:p>
@@ -3657,8 +3425,9 @@
     </w:p>
     <w:p>
       <w:pPr>
-        <w:spacing w:after="381" w:line="240" w:lineRule="auto"/>
+        <w:spacing w:after="100" w:afterAutospacing="1" w:line="360" w:lineRule="auto"/>
         <w:ind w:left="288"/>
+        <w:contextualSpacing/>
         <w:jc w:val="both"/>
         <w:textAlignment w:val="baseline"/>
         <w:rPr>
@@ -5339,7 +5108,6 @@
           <w:sz w:val="24"/>
           <w:szCs w:val="24"/>
         </w:rPr>
-        <w:lastRenderedPageBreak/>
         <w:t xml:space="preserve">TOP 5 RISK ITEMS </w:t>
       </w:r>
     </w:p>

</xml_diff>